<commit_message>
Update Poslední sprint - uzavření projektu ve scrumdesku.docx
</commit_message>
<xml_diff>
--- a/Dokumenty/Poslední sprint - uzavření projektu ve scrumdesku.docx
+++ b/Dokumenty/Poslední sprint - uzavření projektu ve scrumdesku.docx
@@ -193,6 +193,35 @@
     </w:p>
     <w:p>
       <w:r>
+        <w:lastRenderedPageBreak/>
+        <w:pict>
+          <v:shapetype id="_x0000_t75" coordsize="21600,21600" o:spt="75" o:preferrelative="t" path="m@4@5l@4@11@9@11@9@5xe" filled="f" stroked="f">
+            <v:stroke joinstyle="miter"/>
+            <v:formulas>
+              <v:f eqn="if lineDrawn pixelLineWidth 0"/>
+              <v:f eqn="sum @0 1 0"/>
+              <v:f eqn="sum 0 0 @1"/>
+              <v:f eqn="prod @2 1 2"/>
+              <v:f eqn="prod @3 21600 pixelWidth"/>
+              <v:f eqn="prod @3 21600 pixelHeight"/>
+              <v:f eqn="sum @0 0 1"/>
+              <v:f eqn="prod @6 1 2"/>
+              <v:f eqn="prod @7 21600 pixelWidth"/>
+              <v:f eqn="sum @8 21600 0"/>
+              <v:f eqn="prod @7 21600 pixelHeight"/>
+              <v:f eqn="sum @10 21600 0"/>
+            </v:formulas>
+            <v:path o:extrusionok="f" gradientshapeok="t" o:connecttype="rect"/>
+            <o:lock v:ext="edit" aspectratio="t"/>
+          </v:shapetype>
+          <v:shape id="_x0000_i1025" type="#_x0000_t75" style="width:453.3pt;height:530.5pt">
+            <v:imagedata r:id="rId5" o:title="SCRUM "/>
+          </v:shape>
+        </w:pict>
+      </w:r>
+    </w:p>
+    <w:p>
+      <w:r>
         <w:t xml:space="preserve">Jak je zde vidět, obě členky našeho týmu na úkolech pracovaly, ale </w:t>
       </w:r>
       <w:proofErr w:type="spellStart"/>
@@ -223,12 +252,16 @@
       </w:r>
       <w:r>
         <w:br/>
-      </w:r>
-      <w:r>
-        <w:lastRenderedPageBreak/>
         <w:t>Proto jsme zvolili stejný postup odstranění úkolů, ale přidali jsme je do posledního sprintu, abychom jim neubrali počet odpracovaných hodin. To je jediný účel posledního sprintu.</w:t>
       </w:r>
     </w:p>
+    <w:p/>
+    <w:p>
+      <w:r>
+        <w:t>Zároveň se neupravily počty hodin, takže jsme nechali dva poslední úkoly s nulovým plněním</w:t>
+      </w:r>
+    </w:p>
+    <w:p/>
     <w:p>
       <w:pPr>
         <w:rPr>

</xml_diff>